<commit_message>
all working ok apart from bias
</commit_message>
<xml_diff>
--- a/report_word/F224I.docx
+++ b/report_word/F224I.docx
@@ -330,7 +330,7 @@
               <w:rPr>
                 <w:color w:val="000000"/>
               </w:rPr>
-              <w:t>29.03.2022</w:t>
+              <w:t>30.03.2022</w:t>
             </w:r>
           </w:p>
         </w:tc>
@@ -3019,7 +3019,7 @@
                 <w:sz w:val="22"/>
                 <w:szCs w:val="22"/>
               </w:rPr>
-              <w:t/>
+              <w:t>1058</w:t>
             </w:r>
           </w:p>
         </w:tc>
@@ -3183,7 +3183,7 @@
                 <w:sz w:val="22"/>
                 <w:szCs w:val="22"/>
               </w:rPr>
-              <w:t/>
+              <w:t>27.403</w:t>
             </w:r>
           </w:p>
         </w:tc>
@@ -3384,7 +3384,7 @@
                 <w:sz w:val="22"/>
                 <w:szCs w:val="22"/>
               </w:rPr>
-              <w:t/>
+              <w:t>0</w:t>
             </w:r>
           </w:p>
         </w:tc>
@@ -3589,7 +3589,7 @@
                 <w:sz w:val="22"/>
                 <w:szCs w:val="22"/>
               </w:rPr>
-              <w:t/>
+              <w:t>5.151</w:t>
             </w:r>
           </w:p>
         </w:tc>
@@ -3753,7 +3753,7 @@
                 <w:sz w:val="22"/>
                 <w:szCs w:val="22"/>
               </w:rPr>
-              <w:t/>
+              <w:t>30.645</w:t>
             </w:r>
           </w:p>
         </w:tc>
@@ -3917,7 +3917,7 @@
                 <w:sz w:val="22"/>
                 <w:szCs w:val="22"/>
               </w:rPr>
-              <w:t/>
+              <w:t>8.509</w:t>
             </w:r>
           </w:p>
         </w:tc>
@@ -4081,7 +4081,7 @@
                 <w:sz w:val="22"/>
                 <w:szCs w:val="22"/>
               </w:rPr>
-              <w:t/>
+              <w:t>6.435</w:t>
             </w:r>
           </w:p>
         </w:tc>
@@ -4245,7 +4245,7 @@
                 <w:sz w:val="22"/>
                 <w:szCs w:val="22"/>
               </w:rPr>
-              <w:t/>
+              <w:t>26.931</w:t>
             </w:r>
           </w:p>
         </w:tc>
@@ -4409,7 +4409,7 @@
                 <w:sz w:val="22"/>
                 <w:szCs w:val="22"/>
               </w:rPr>
-              <w:t/>
+              <w:t>5.229</w:t>
             </w:r>
           </w:p>
         </w:tc>
@@ -4614,7 +4614,7 @@
                 <w:sz w:val="22"/>
                 <w:szCs w:val="22"/>
               </w:rPr>
-              <w:t/>
+              <w:t>4.859</w:t>
             </w:r>
           </w:p>
         </w:tc>
@@ -4778,7 +4778,7 @@
                 <w:sz w:val="22"/>
                 <w:szCs w:val="22"/>
               </w:rPr>
-              <w:t/>
+              <w:t>2.747</w:t>
             </w:r>
           </w:p>
         </w:tc>
@@ -4978,7 +4978,7 @@
                 <w:sz w:val="22"/>
                 <w:szCs w:val="22"/>
               </w:rPr>
-              <w:t/>
+              <w:t>7.400</w:t>
             </w:r>
           </w:p>
         </w:tc>

</xml_diff>